<commit_message>
Replaced word doc with the updated version
</commit_message>
<xml_diff>
--- a/Favorite Recipe Development part 2 - ITS335-1.docx
+++ b/Favorite Recipe Development part 2 - ITS335-1.docx
@@ -158,7 +158,7 @@
           <w:szCs w:val="24"/>
           <w:rtl w:val="0"/>
         </w:rPr>
-        <w:t xml:space="preserve">ITS335-1 Human Computer Interaction</w:t>
+        <w:t xml:space="preserve">ITS335-1 Human-Computer Interaction</w:t>
       </w:r>
     </w:p>
     <w:p>
@@ -501,22 +501,73 @@
           <w:rtl w:val="0"/>
         </w:rPr>
         <w:tab/>
-        <w:t xml:space="preserve">For the image of the cookies and the text, I wanted them side by side, so I used floats to get that effect. This way it is like you are reading a recipe book, where the image and text are side-by-side. I used overflow:auto on the time class so that way all the text is nice and neat within the white background, not hanging out outside the box. I then wanted the directions and ingredients to be side-by-side as well. So I added a float left to the directions and ingredients classes. Then I wanted the headers on those classes to match the main header and h2 header with their color and font, but also add a border, so I added the stylings for those. Then I added some padding-left and line-height to the lists and changed the bullets to squares instead of circles. Then, I took a second look at the page and thought to myself that I needed a bit of space between the main header and the cookie-card class, so I added a 50px margin on the top of that article so it was not flush against the main header’s white background and there was not so much empty space, while giving room to add more recipes in the future.</w:t>
-      </w:r>
-    </w:p>
-    <w:p>
-      <w:pPr>
-        <w:spacing w:line="480" w:lineRule="auto"/>
-        <w:rPr>
-          <w:rFonts w:ascii="Times New Roman" w:cs="Times New Roman" w:eastAsia="Times New Roman" w:hAnsi="Times New Roman"/>
-          <w:sz w:val="24"/>
-          <w:szCs w:val="24"/>
-        </w:rPr>
-      </w:pPr>
-      <w:r>
-        <w:rPr>
-          <w:rtl w:val="0"/>
-        </w:rPr>
+        <w:t xml:space="preserve">For the image of the cookies and the text, I wanted them side by side, so I used floats to get that effect. This way it is like you are reading a recipe book, where the image and text are side-by-side. I used overflow:auto on the time class so that way all the text is nice and neat within the white background, not hanging out outside the box. I then wanted the directions and ingredients to be side-by-side as well. So I added a float left to the directions and ingredients classes. Then I wanted the headers on those classes to match the main header and h2 header with their color and font, but also add a border, so I added the stylings for those. Then I added some padding-left and line-height to the lists and changed the bullets to squares instead of circles. Then, I took a second look at the page and thought to myself that I needed a bit of space between the main header and the cookie-card class, so I added a 50px margin on the top of that article so it was not flush against the main header’s white background and there was not so much empty space while giving room to add more recipes in the future.</w:t>
+      </w:r>
+    </w:p>
+    <w:p>
+      <w:pPr>
+        <w:spacing w:line="480" w:lineRule="auto"/>
+        <w:rPr>
+          <w:rFonts w:ascii="Times New Roman" w:cs="Times New Roman" w:eastAsia="Times New Roman" w:hAnsi="Times New Roman"/>
+          <w:sz w:val="24"/>
+          <w:szCs w:val="24"/>
+        </w:rPr>
+      </w:pPr>
+      <w:r>
+        <w:rPr>
+          <w:rFonts w:ascii="Times New Roman" w:cs="Times New Roman" w:eastAsia="Times New Roman" w:hAnsi="Times New Roman"/>
+          <w:sz w:val="24"/>
+          <w:szCs w:val="24"/>
+          <w:rtl w:val="0"/>
+        </w:rPr>
+        <w:tab/>
+        <w:t xml:space="preserve">The link to the finished website is </w:t>
+      </w:r>
+      <w:hyperlink r:id="rId6">
+        <w:r>
+          <w:rPr>
+            <w:rFonts w:ascii="Times New Roman" w:cs="Times New Roman" w:eastAsia="Times New Roman" w:hAnsi="Times New Roman"/>
+            <w:color w:val="1155cc"/>
+            <w:sz w:val="24"/>
+            <w:szCs w:val="24"/>
+            <w:u w:val="single"/>
+            <w:rtl w:val="0"/>
+          </w:rPr>
+          <w:t xml:space="preserve">https://laceeder.github.io/favorite-recipe/</w:t>
+        </w:r>
+      </w:hyperlink>
+      <w:r>
+        <w:rPr>
+          <w:rFonts w:ascii="Times New Roman" w:cs="Times New Roman" w:eastAsia="Times New Roman" w:hAnsi="Times New Roman"/>
+          <w:sz w:val="24"/>
+          <w:szCs w:val="24"/>
+          <w:rtl w:val="0"/>
+        </w:rPr>
+        <w:t xml:space="preserve">.</w:t>
+      </w:r>
+      <w:r>
+        <w:rPr>
+          <w:rtl w:val="0"/>
+        </w:rPr>
+      </w:r>
+    </w:p>
+    <w:p>
+      <w:pPr>
+        <w:spacing w:line="480" w:lineRule="auto"/>
+        <w:rPr>
+          <w:rFonts w:ascii="Times New Roman" w:cs="Times New Roman" w:eastAsia="Times New Roman" w:hAnsi="Times New Roman"/>
+          <w:sz w:val="24"/>
+          <w:szCs w:val="24"/>
+        </w:rPr>
+      </w:pPr>
+      <w:r>
+        <w:rPr>
+          <w:rFonts w:ascii="Times New Roman" w:cs="Times New Roman" w:eastAsia="Times New Roman" w:hAnsi="Times New Roman"/>
+          <w:sz w:val="24"/>
+          <w:szCs w:val="24"/>
+          <w:rtl w:val="0"/>
+        </w:rPr>
+        <w:t xml:space="preserve">I have hosted it with my GitHub account and Github Pages.</w:t>
       </w:r>
     </w:p>
     <w:p>
@@ -793,16 +844,16 @@
           <wp:inline distB="114300" distT="114300" distL="114300" distR="114300">
             <wp:extent cx="5943600" cy="4546600"/>
             <wp:effectExtent b="0" l="0" r="0" t="0"/>
-            <wp:docPr id="3" name="image2.png"/>
+            <wp:docPr id="3" name="image4.png"/>
             <a:graphic>
               <a:graphicData uri="http://schemas.openxmlformats.org/drawingml/2006/picture">
                 <pic:pic>
                   <pic:nvPicPr>
-                    <pic:cNvPr id="0" name="image2.png"/>
+                    <pic:cNvPr id="0" name="image4.png"/>
                     <pic:cNvPicPr preferRelativeResize="0"/>
                   </pic:nvPicPr>
                   <pic:blipFill>
-                    <a:blip r:embed="rId6"/>
+                    <a:blip r:embed="rId7"/>
                     <a:srcRect b="0" l="0" r="0" t="0"/>
                     <a:stretch>
                       <a:fillRect/>
@@ -847,16 +898,16 @@
           <wp:inline distB="114300" distT="114300" distL="114300" distR="114300">
             <wp:extent cx="5943600" cy="4432300"/>
             <wp:effectExtent b="0" l="0" r="0" t="0"/>
-            <wp:docPr id="4" name="image5.png"/>
+            <wp:docPr id="4" name="image1.png"/>
             <a:graphic>
               <a:graphicData uri="http://schemas.openxmlformats.org/drawingml/2006/picture">
                 <pic:pic>
                   <pic:nvPicPr>
-                    <pic:cNvPr id="0" name="image5.png"/>
+                    <pic:cNvPr id="0" name="image1.png"/>
                     <pic:cNvPicPr preferRelativeResize="0"/>
                   </pic:nvPicPr>
                   <pic:blipFill>
-                    <a:blip r:embed="rId7"/>
+                    <a:blip r:embed="rId8"/>
                     <a:srcRect b="0" l="0" r="0" t="0"/>
                     <a:stretch>
                       <a:fillRect/>
@@ -901,66 +952,12 @@
           <wp:inline distB="114300" distT="114300" distL="114300" distR="114300">
             <wp:extent cx="5943600" cy="3340100"/>
             <wp:effectExtent b="0" l="0" r="0" t="0"/>
-            <wp:docPr id="5" name="image3.png"/>
+            <wp:docPr id="5" name="image2.png"/>
             <a:graphic>
               <a:graphicData uri="http://schemas.openxmlformats.org/drawingml/2006/picture">
                 <pic:pic>
                   <pic:nvPicPr>
-                    <pic:cNvPr id="0" name="image3.png"/>
-                    <pic:cNvPicPr preferRelativeResize="0"/>
-                  </pic:nvPicPr>
-                  <pic:blipFill>
-                    <a:blip r:embed="rId8"/>
-                    <a:srcRect b="0" l="0" r="0" t="0"/>
-                    <a:stretch>
-                      <a:fillRect/>
-                    </a:stretch>
-                  </pic:blipFill>
-                  <pic:spPr>
-                    <a:xfrm>
-                      <a:off x="0" y="0"/>
-                      <a:ext cx="5943600" cy="3340100"/>
-                    </a:xfrm>
-                    <a:prstGeom prst="rect"/>
-                    <a:ln/>
-                  </pic:spPr>
-                </pic:pic>
-              </a:graphicData>
-            </a:graphic>
-          </wp:inline>
-        </w:drawing>
-      </w:r>
-      <w:r>
-        <w:rPr>
-          <w:rtl w:val="0"/>
-        </w:rPr>
-      </w:r>
-    </w:p>
-    <w:p>
-      <w:pPr>
-        <w:spacing w:line="480" w:lineRule="auto"/>
-        <w:rPr>
-          <w:rFonts w:ascii="Times New Roman" w:cs="Times New Roman" w:eastAsia="Times New Roman" w:hAnsi="Times New Roman"/>
-          <w:sz w:val="24"/>
-          <w:szCs w:val="24"/>
-        </w:rPr>
-      </w:pPr>
-      <w:r>
-        <w:rPr>
-          <w:rFonts w:ascii="Times New Roman" w:cs="Times New Roman" w:eastAsia="Times New Roman" w:hAnsi="Times New Roman"/>
-          <w:sz w:val="24"/>
-          <w:szCs w:val="24"/>
-        </w:rPr>
-        <w:drawing>
-          <wp:inline distB="114300" distT="114300" distL="114300" distR="114300">
-            <wp:extent cx="5943600" cy="3340100"/>
-            <wp:effectExtent b="0" l="0" r="0" t="0"/>
-            <wp:docPr id="1" name="image4.png"/>
-            <a:graphic>
-              <a:graphicData uri="http://schemas.openxmlformats.org/drawingml/2006/picture">
-                <pic:pic>
-                  <pic:nvPicPr>
-                    <pic:cNvPr id="0" name="image4.png"/>
+                    <pic:cNvPr id="0" name="image2.png"/>
                     <pic:cNvPicPr preferRelativeResize="0"/>
                   </pic:nvPicPr>
                   <pic:blipFill>
@@ -1007,18 +1004,72 @@
         </w:rPr>
         <w:drawing>
           <wp:inline distB="114300" distT="114300" distL="114300" distR="114300">
-            <wp:extent cx="5943600" cy="3009900"/>
+            <wp:extent cx="5943600" cy="3340100"/>
             <wp:effectExtent b="0" l="0" r="0" t="0"/>
-            <wp:docPr id="2" name="image1.png"/>
+            <wp:docPr id="1" name="image5.png"/>
             <a:graphic>
               <a:graphicData uri="http://schemas.openxmlformats.org/drawingml/2006/picture">
                 <pic:pic>
                   <pic:nvPicPr>
-                    <pic:cNvPr id="0" name="image1.png"/>
+                    <pic:cNvPr id="0" name="image5.png"/>
                     <pic:cNvPicPr preferRelativeResize="0"/>
                   </pic:nvPicPr>
                   <pic:blipFill>
                     <a:blip r:embed="rId10"/>
+                    <a:srcRect b="0" l="0" r="0" t="0"/>
+                    <a:stretch>
+                      <a:fillRect/>
+                    </a:stretch>
+                  </pic:blipFill>
+                  <pic:spPr>
+                    <a:xfrm>
+                      <a:off x="0" y="0"/>
+                      <a:ext cx="5943600" cy="3340100"/>
+                    </a:xfrm>
+                    <a:prstGeom prst="rect"/>
+                    <a:ln/>
+                  </pic:spPr>
+                </pic:pic>
+              </a:graphicData>
+            </a:graphic>
+          </wp:inline>
+        </w:drawing>
+      </w:r>
+      <w:r>
+        <w:rPr>
+          <w:rtl w:val="0"/>
+        </w:rPr>
+      </w:r>
+    </w:p>
+    <w:p>
+      <w:pPr>
+        <w:spacing w:line="480" w:lineRule="auto"/>
+        <w:rPr>
+          <w:rFonts w:ascii="Times New Roman" w:cs="Times New Roman" w:eastAsia="Times New Roman" w:hAnsi="Times New Roman"/>
+          <w:sz w:val="24"/>
+          <w:szCs w:val="24"/>
+        </w:rPr>
+      </w:pPr>
+      <w:r>
+        <w:rPr>
+          <w:rFonts w:ascii="Times New Roman" w:cs="Times New Roman" w:eastAsia="Times New Roman" w:hAnsi="Times New Roman"/>
+          <w:sz w:val="24"/>
+          <w:szCs w:val="24"/>
+        </w:rPr>
+        <w:drawing>
+          <wp:inline distB="114300" distT="114300" distL="114300" distR="114300">
+            <wp:extent cx="5943600" cy="3009900"/>
+            <wp:effectExtent b="0" l="0" r="0" t="0"/>
+            <wp:docPr id="2" name="image3.png"/>
+            <a:graphic>
+              <a:graphicData uri="http://schemas.openxmlformats.org/drawingml/2006/picture">
+                <pic:pic>
+                  <pic:nvPicPr>
+                    <pic:cNvPr id="0" name="image3.png"/>
+                    <pic:cNvPicPr preferRelativeResize="0"/>
+                  </pic:nvPicPr>
+                  <pic:blipFill>
+                    <a:blip r:embed="rId11"/>
                     <a:srcRect b="0" l="0" r="0" t="0"/>
                     <a:stretch>
                       <a:fillRect/>
@@ -1045,7 +1096,7 @@
       </w:r>
     </w:p>
     <w:sectPr>
-      <w:headerReference r:id="rId11" w:type="default"/>
+      <w:headerReference r:id="rId12" w:type="default"/>
       <w:pgSz w:h="15840" w:w="12240" w:orient="portrait"/>
       <w:pgMar w:bottom="1440" w:top="1440" w:left="1440" w:right="1440" w:header="720" w:footer="720"/>
       <w:pgNumType w:start="1"/>

</xml_diff>